<commit_message>
Update for case 5
</commit_message>
<xml_diff>
--- a/doc/Equations.docx
+++ b/doc/Equations.docx
@@ -63,7 +63,7 @@
       <w:pPr>
         <w:spacing w:line="360" w:lineRule="auto"/>
         <w:rPr>
-          <w:rFonts w:ascii="Times New Roman" w:hAnsi="Times New Roman" w:cs="Times New Roman" w:hint="eastAsia"/>
+          <w:rFonts w:ascii="Times New Roman" w:hAnsi="Times New Roman" w:cs="Times New Roman"/>
         </w:rPr>
       </w:pPr>
       <m:oMathPara>
@@ -196,8 +196,27 @@
                         <w:rPr>
                           <w:rFonts w:ascii="Cambria Math" w:hAnsi="Cambria Math" w:cs="Times New Roman"/>
                         </w:rPr>
-                        <m:t>∂x</m:t>
-                      </m:r>
+                        <m:t>∂</m:t>
+                      </m:r>
+                      <m:acc>
+                        <m:accPr>
+                          <m:chr m:val="̃"/>
+                          <m:ctrlPr>
+                            <w:rPr>
+                              <w:rFonts w:ascii="Cambria Math" w:hAnsi="Cambria Math" w:cs="Times New Roman"/>
+                              <w:i/>
+                            </w:rPr>
+                          </m:ctrlPr>
+                        </m:accPr>
+                        <m:e>
+                          <m:r>
+                            <w:rPr>
+                              <w:rFonts w:ascii="Cambria Math" w:hAnsi="Cambria Math" w:cs="Times New Roman"/>
+                            </w:rPr>
+                            <m:t>x</m:t>
+                          </m:r>
+                        </m:e>
+                      </m:acc>
                     </m:den>
                   </m:f>
                   <m:r>
@@ -254,8 +273,27 @@
                         <w:rPr>
                           <w:rFonts w:ascii="Cambria Math" w:hAnsi="Cambria Math" w:cs="Times New Roman"/>
                         </w:rPr>
-                        <m:t>∂y</m:t>
-                      </m:r>
+                        <m:t>∂</m:t>
+                      </m:r>
+                      <m:acc>
+                        <m:accPr>
+                          <m:chr m:val="̃"/>
+                          <m:ctrlPr>
+                            <w:rPr>
+                              <w:rFonts w:ascii="Cambria Math" w:hAnsi="Cambria Math" w:cs="Times New Roman"/>
+                              <w:i/>
+                            </w:rPr>
+                          </m:ctrlPr>
+                        </m:accPr>
+                        <m:e>
+                          <m:r>
+                            <w:rPr>
+                              <w:rFonts w:ascii="Cambria Math" w:hAnsi="Cambria Math" w:cs="Times New Roman"/>
+                            </w:rPr>
+                            <m:t>y</m:t>
+                          </m:r>
+                        </m:e>
+                      </m:acc>
                     </m:den>
                   </m:f>
                   <m:r>
@@ -462,8 +500,27 @@
                         <w:rPr>
                           <w:rFonts w:ascii="Cambria Math" w:hAnsi="Cambria Math" w:cs="Times New Roman"/>
                         </w:rPr>
-                        <m:t>∂x</m:t>
-                      </m:r>
+                        <m:t>∂</m:t>
+                      </m:r>
+                      <m:acc>
+                        <m:accPr>
+                          <m:chr m:val="̃"/>
+                          <m:ctrlPr>
+                            <w:rPr>
+                              <w:rFonts w:ascii="Cambria Math" w:hAnsi="Cambria Math" w:cs="Times New Roman"/>
+                              <w:i/>
+                            </w:rPr>
+                          </m:ctrlPr>
+                        </m:accPr>
+                        <m:e>
+                          <m:r>
+                            <w:rPr>
+                              <w:rFonts w:ascii="Cambria Math" w:hAnsi="Cambria Math" w:cs="Times New Roman"/>
+                            </w:rPr>
+                            <m:t>x</m:t>
+                          </m:r>
+                        </m:e>
+                      </m:acc>
                     </m:den>
                   </m:f>
                   <m:r>
@@ -610,8 +667,27 @@
                         <w:rPr>
                           <w:rFonts w:ascii="Cambria Math" w:hAnsi="Cambria Math" w:cs="Times New Roman"/>
                         </w:rPr>
-                        <m:t>∂y</m:t>
-                      </m:r>
+                        <m:t>∂</m:t>
+                      </m:r>
+                      <m:acc>
+                        <m:accPr>
+                          <m:chr m:val="̃"/>
+                          <m:ctrlPr>
+                            <w:rPr>
+                              <w:rFonts w:ascii="Cambria Math" w:hAnsi="Cambria Math" w:cs="Times New Roman"/>
+                              <w:i/>
+                            </w:rPr>
+                          </m:ctrlPr>
+                        </m:accPr>
+                        <m:e>
+                          <m:r>
+                            <w:rPr>
+                              <w:rFonts w:ascii="Cambria Math" w:hAnsi="Cambria Math" w:cs="Times New Roman"/>
+                            </w:rPr>
+                            <m:t>y</m:t>
+                          </m:r>
+                        </m:e>
+                      </m:acc>
                     </m:den>
                   </m:f>
                   <m:r>
@@ -932,8 +1008,27 @@
                         <w:rPr>
                           <w:rFonts w:ascii="Cambria Math" w:hAnsi="Cambria Math" w:cs="Times New Roman"/>
                         </w:rPr>
-                        <m:t>∂x</m:t>
-                      </m:r>
+                        <m:t>∂</m:t>
+                      </m:r>
+                      <m:acc>
+                        <m:accPr>
+                          <m:chr m:val="̃"/>
+                          <m:ctrlPr>
+                            <w:rPr>
+                              <w:rFonts w:ascii="Cambria Math" w:hAnsi="Cambria Math" w:cs="Times New Roman"/>
+                              <w:i/>
+                            </w:rPr>
+                          </m:ctrlPr>
+                        </m:accPr>
+                        <m:e>
+                          <m:r>
+                            <w:rPr>
+                              <w:rFonts w:ascii="Cambria Math" w:hAnsi="Cambria Math" w:cs="Times New Roman"/>
+                            </w:rPr>
+                            <m:t>x</m:t>
+                          </m:r>
+                        </m:e>
+                      </m:acc>
                     </m:den>
                   </m:f>
                   <m:r>
@@ -1080,8 +1175,27 @@
                         <w:rPr>
                           <w:rFonts w:ascii="Cambria Math" w:hAnsi="Cambria Math" w:cs="Times New Roman"/>
                         </w:rPr>
-                        <m:t>∂y</m:t>
-                      </m:r>
+                        <m:t>∂</m:t>
+                      </m:r>
+                      <m:acc>
+                        <m:accPr>
+                          <m:chr m:val="̃"/>
+                          <m:ctrlPr>
+                            <w:rPr>
+                              <w:rFonts w:ascii="Cambria Math" w:hAnsi="Cambria Math" w:cs="Times New Roman"/>
+                              <w:i/>
+                            </w:rPr>
+                          </m:ctrlPr>
+                        </m:accPr>
+                        <m:e>
+                          <m:r>
+                            <w:rPr>
+                              <w:rFonts w:ascii="Cambria Math" w:hAnsi="Cambria Math" w:cs="Times New Roman"/>
+                            </w:rPr>
+                            <m:t>y</m:t>
+                          </m:r>
+                        </m:e>
+                      </m:acc>
                     </m:den>
                   </m:f>
                   <m:r>
@@ -1442,13 +1556,7 @@
                     <w:rPr>
                       <w:rFonts w:ascii="Cambria Math" w:hAnsi="Cambria Math" w:cs="Times New Roman"/>
                     </w:rPr>
-                    <m:t>-</m:t>
-                  </m:r>
-                  <m:r>
-                    <w:rPr>
-                      <w:rFonts w:ascii="Cambria Math" w:hAnsi="Cambria Math" w:cs="Times New Roman"/>
-                    </w:rPr>
-                    <m:t>X</m:t>
+                    <m:t>-X</m:t>
                   </m:r>
                   <m:sSup>
                     <m:sSupPr>
@@ -1480,13 +1588,7 @@
                     <w:rPr>
                       <w:rFonts w:ascii="Cambria Math" w:hAnsi="Cambria Math" w:cs="Times New Roman"/>
                     </w:rPr>
-                    <m:t>ϕuu+</m:t>
-                  </m:r>
-                  <m:r>
-                    <w:rPr>
-                      <w:rFonts w:ascii="Cambria Math" w:hAnsi="Cambria Math" w:cs="Times New Roman"/>
-                    </w:rPr>
-                    <m:t>Y</m:t>
+                    <m:t>ϕuu+Y</m:t>
                   </m:r>
                   <m:d>
                     <m:dPr>
@@ -1626,13 +1728,7 @@
                     <w:rPr>
                       <w:rFonts w:ascii="Cambria Math" w:hAnsi="Cambria Math" w:cs="Times New Roman"/>
                     </w:rPr>
-                    <m:t>Y</m:t>
-                  </m:r>
-                  <m:r>
-                    <w:rPr>
-                      <w:rFonts w:ascii="Cambria Math" w:hAnsi="Cambria Math" w:cs="Times New Roman"/>
-                    </w:rPr>
-                    <m:t>ϕvv</m:t>
+                    <m:t>Yϕvv</m:t>
                   </m:r>
                 </m:e>
               </m:eqArr>
@@ -2522,8 +2618,27 @@
                         <w:rPr>
                           <w:rFonts w:ascii="Cambria Math" w:hAnsi="Cambria Math" w:cs="Times New Roman"/>
                         </w:rPr>
-                        <m:t>∂x</m:t>
-                      </m:r>
+                        <m:t>∂</m:t>
+                      </m:r>
+                      <m:acc>
+                        <m:accPr>
+                          <m:chr m:val="̃"/>
+                          <m:ctrlPr>
+                            <w:rPr>
+                              <w:rFonts w:ascii="Cambria Math" w:hAnsi="Cambria Math" w:cs="Times New Roman"/>
+                              <w:i/>
+                            </w:rPr>
+                          </m:ctrlPr>
+                        </m:accPr>
+                        <m:e>
+                          <m:r>
+                            <w:rPr>
+                              <w:rFonts w:ascii="Cambria Math" w:hAnsi="Cambria Math" w:cs="Times New Roman"/>
+                            </w:rPr>
+                            <m:t>x</m:t>
+                          </m:r>
+                        </m:e>
+                      </m:acc>
                     </m:den>
                   </m:f>
                   <m:r>
@@ -2606,8 +2721,27 @@
                         <w:rPr>
                           <w:rFonts w:ascii="Cambria Math" w:hAnsi="Cambria Math" w:cs="Times New Roman"/>
                         </w:rPr>
-                        <m:t>∂y</m:t>
-                      </m:r>
+                        <m:t>∂</m:t>
+                      </m:r>
+                      <m:acc>
+                        <m:accPr>
+                          <m:chr m:val="̃"/>
+                          <m:ctrlPr>
+                            <w:rPr>
+                              <w:rFonts w:ascii="Cambria Math" w:hAnsi="Cambria Math" w:cs="Times New Roman"/>
+                              <w:i/>
+                            </w:rPr>
+                          </m:ctrlPr>
+                        </m:accPr>
+                        <m:e>
+                          <m:r>
+                            <w:rPr>
+                              <w:rFonts w:ascii="Cambria Math" w:hAnsi="Cambria Math" w:cs="Times New Roman"/>
+                            </w:rPr>
+                            <m:t>y</m:t>
+                          </m:r>
+                        </m:e>
+                      </m:acc>
                     </m:den>
                   </m:f>
                 </m:e>
@@ -2686,8 +2820,27 @@
                         <w:rPr>
                           <w:rFonts w:ascii="Cambria Math" w:hAnsi="Cambria Math" w:cs="Times New Roman"/>
                         </w:rPr>
-                        <m:t>∂x</m:t>
-                      </m:r>
+                        <m:t>∂</m:t>
+                      </m:r>
+                      <m:acc>
+                        <m:accPr>
+                          <m:chr m:val="̃"/>
+                          <m:ctrlPr>
+                            <w:rPr>
+                              <w:rFonts w:ascii="Cambria Math" w:hAnsi="Cambria Math" w:cs="Times New Roman"/>
+                              <w:i/>
+                            </w:rPr>
+                          </m:ctrlPr>
+                        </m:accPr>
+                        <m:e>
+                          <m:r>
+                            <w:rPr>
+                              <w:rFonts w:ascii="Cambria Math" w:hAnsi="Cambria Math" w:cs="Times New Roman"/>
+                            </w:rPr>
+                            <m:t>x</m:t>
+                          </m:r>
+                        </m:e>
+                      </m:acc>
                     </m:den>
                   </m:f>
                   <m:r>
@@ -2770,8 +2923,27 @@
                         <w:rPr>
                           <w:rFonts w:ascii="Cambria Math" w:hAnsi="Cambria Math" w:cs="Times New Roman"/>
                         </w:rPr>
-                        <m:t>∂y</m:t>
-                      </m:r>
+                        <m:t>∂</m:t>
+                      </m:r>
+                      <m:acc>
+                        <m:accPr>
+                          <m:chr m:val="̃"/>
+                          <m:ctrlPr>
+                            <w:rPr>
+                              <w:rFonts w:ascii="Cambria Math" w:hAnsi="Cambria Math" w:cs="Times New Roman"/>
+                              <w:i/>
+                            </w:rPr>
+                          </m:ctrlPr>
+                        </m:accPr>
+                        <m:e>
+                          <m:r>
+                            <w:rPr>
+                              <w:rFonts w:ascii="Cambria Math" w:hAnsi="Cambria Math" w:cs="Times New Roman"/>
+                            </w:rPr>
+                            <m:t>y</m:t>
+                          </m:r>
+                        </m:e>
+                      </m:acc>
                     </m:den>
                   </m:f>
                 </m:e>
@@ -2832,7 +3004,7 @@
       <w:pPr>
         <w:spacing w:line="360" w:lineRule="auto"/>
         <w:rPr>
-          <w:rFonts w:ascii="Times New Roman" w:hAnsi="Times New Roman" w:cs="Times New Roman" w:hint="eastAsia"/>
+          <w:rFonts w:ascii="Times New Roman" w:hAnsi="Times New Roman" w:cs="Times New Roman"/>
         </w:rPr>
       </w:pPr>
       <m:oMathPara>
@@ -3045,13 +3217,7 @@
                     <w:rPr>
                       <w:rFonts w:ascii="Cambria Math" w:hAnsi="Cambria Math" w:cs="Times New Roman"/>
                     </w:rPr>
-                    <m:t>Y</m:t>
-                  </m:r>
-                  <m:r>
-                    <w:rPr>
-                      <w:rFonts w:ascii="Cambria Math" w:hAnsi="Cambria Math" w:cs="Times New Roman"/>
-                    </w:rPr>
-                    <m:t>/δ,  &amp;</m:t>
+                    <m:t>Y/δ,  &amp;</m:t>
                   </m:r>
                   <m:sSub>
                     <m:sSubPr>
@@ -3776,13 +3942,7 @@
                       <w:rPr>
                         <w:rFonts w:ascii="Cambria Math" w:hAnsi="Cambria Math" w:cs="Times New Roman"/>
                       </w:rPr>
-                      <m:t>-</m:t>
-                    </m:r>
-                    <m:r>
-                      <w:rPr>
-                        <w:rFonts w:ascii="Cambria Math" w:hAnsi="Cambria Math" w:cs="Times New Roman"/>
-                      </w:rPr>
-                      <m:t>XY</m:t>
+                      <m:t>-XY</m:t>
                     </m:r>
                   </m:e>
                 </m:mr>
@@ -3792,13 +3952,7 @@
                       <w:rPr>
                         <w:rFonts w:ascii="Cambria Math" w:hAnsi="Cambria Math" w:cs="Times New Roman"/>
                       </w:rPr>
-                      <m:t>-</m:t>
-                    </m:r>
-                    <m:r>
-                      <w:rPr>
-                        <w:rFonts w:ascii="Cambria Math" w:hAnsi="Cambria Math" w:cs="Times New Roman"/>
-                      </w:rPr>
-                      <m:t>XY</m:t>
+                      <m:t>-XY</m:t>
                     </m:r>
                   </m:e>
                   <m:e>
@@ -4194,6 +4348,2115 @@
         </w:rPr>
         <w:t>is radius of earth</w:t>
       </w:r>
+      <w:r>
+        <w:rPr>
+          <w:rFonts w:ascii="Times New Roman" w:hAnsi="Times New Roman" w:cs="Times New Roman"/>
+        </w:rPr>
+        <w:t xml:space="preserve">, </w:t>
+      </w:r>
+      <m:oMath>
+        <m:d>
+          <m:dPr>
+            <m:ctrlPr>
+              <w:rPr>
+                <w:rFonts w:ascii="Cambria Math" w:hAnsi="Cambria Math" w:cs="Times New Roman"/>
+                <w:i/>
+              </w:rPr>
+            </m:ctrlPr>
+          </m:dPr>
+          <m:e>
+            <m:r>
+              <w:rPr>
+                <w:rFonts w:ascii="Cambria Math" w:hAnsi="Cambria Math" w:cs="Times New Roman"/>
+              </w:rPr>
+              <m:t>x,y</m:t>
+            </m:r>
+          </m:e>
+        </m:d>
+      </m:oMath>
+      <w:r>
+        <w:rPr>
+          <w:rFonts w:ascii="Times New Roman" w:hAnsi="Times New Roman" w:cs="Times New Roman" w:hint="eastAsia"/>
+        </w:rPr>
+        <w:t xml:space="preserve"> </w:t>
+      </w:r>
+      <w:r>
+        <w:rPr>
+          <w:rFonts w:ascii="Times New Roman" w:hAnsi="Times New Roman" w:cs="Times New Roman"/>
+        </w:rPr>
+        <w:t xml:space="preserve">are covariant coordinate, </w:t>
+      </w:r>
+      <m:oMath>
+        <m:d>
+          <m:dPr>
+            <m:ctrlPr>
+              <w:rPr>
+                <w:rFonts w:ascii="Cambria Math" w:hAnsi="Cambria Math" w:cs="Times New Roman"/>
+                <w:i/>
+              </w:rPr>
+            </m:ctrlPr>
+          </m:dPr>
+          <m:e>
+            <m:acc>
+              <m:accPr>
+                <m:chr m:val="̃"/>
+                <m:ctrlPr>
+                  <w:rPr>
+                    <w:rFonts w:ascii="Cambria Math" w:hAnsi="Cambria Math" w:cs="Times New Roman"/>
+                    <w:i/>
+                  </w:rPr>
+                </m:ctrlPr>
+              </m:accPr>
+              <m:e>
+                <m:r>
+                  <w:rPr>
+                    <w:rFonts w:ascii="Cambria Math" w:hAnsi="Cambria Math" w:cs="Times New Roman"/>
+                  </w:rPr>
+                  <m:t>x</m:t>
+                </m:r>
+              </m:e>
+            </m:acc>
+            <m:r>
+              <w:rPr>
+                <w:rFonts w:ascii="Cambria Math" w:hAnsi="Cambria Math" w:cs="Times New Roman"/>
+              </w:rPr>
+              <m:t>,</m:t>
+            </m:r>
+            <m:acc>
+              <m:accPr>
+                <m:chr m:val="̃"/>
+                <m:ctrlPr>
+                  <w:rPr>
+                    <w:rFonts w:ascii="Cambria Math" w:hAnsi="Cambria Math" w:cs="Times New Roman"/>
+                    <w:i/>
+                  </w:rPr>
+                </m:ctrlPr>
+              </m:accPr>
+              <m:e>
+                <m:r>
+                  <w:rPr>
+                    <w:rFonts w:ascii="Cambria Math" w:hAnsi="Cambria Math" w:cs="Times New Roman"/>
+                  </w:rPr>
+                  <m:t>y</m:t>
+                </m:r>
+              </m:e>
+            </m:acc>
+          </m:e>
+        </m:d>
+      </m:oMath>
+      <w:r>
+        <w:rPr>
+          <w:rFonts w:ascii="Times New Roman" w:hAnsi="Times New Roman" w:cs="Times New Roman" w:hint="eastAsia"/>
+        </w:rPr>
+        <w:t xml:space="preserve"> </w:t>
+      </w:r>
+      <w:r>
+        <w:rPr>
+          <w:rFonts w:ascii="Times New Roman" w:hAnsi="Times New Roman" w:cs="Times New Roman"/>
+        </w:rPr>
+        <w:t>are contravariant coordinate</w:t>
+      </w:r>
+      <w:r>
+        <w:rPr>
+          <w:rFonts w:ascii="Times New Roman" w:hAnsi="Times New Roman" w:cs="Times New Roman"/>
+        </w:rPr>
+        <w:t>.</w:t>
+      </w:r>
+    </w:p>
+    <w:p>
+      <w:pPr>
+        <w:widowControl/>
+        <w:jc w:val="left"/>
+        <w:rPr>
+          <w:rFonts w:ascii="Times New Roman" w:hAnsi="Times New Roman" w:cs="Times New Roman"/>
+        </w:rPr>
+      </w:pPr>
+      <w:r>
+        <w:rPr>
+          <w:rFonts w:ascii="Times New Roman" w:hAnsi="Times New Roman" w:cs="Times New Roman"/>
+        </w:rPr>
+        <w:br w:type="page"/>
+      </w:r>
+    </w:p>
+    <w:p>
+      <w:pPr>
+        <w:spacing w:line="360" w:lineRule="auto"/>
+        <w:rPr>
+          <w:rFonts w:ascii="Times New Roman" w:hAnsi="Times New Roman" w:cs="Times New Roman" w:hint="eastAsia"/>
+        </w:rPr>
+      </w:pPr>
+      <w:r>
+        <w:rPr>
+          <w:rFonts w:ascii="Times New Roman" w:hAnsi="Times New Roman" w:cs="Times New Roman" w:hint="eastAsia"/>
+        </w:rPr>
+        <w:lastRenderedPageBreak/>
+        <w:t>F</w:t>
+      </w:r>
+      <w:r>
+        <w:rPr>
+          <w:rFonts w:ascii="Times New Roman" w:hAnsi="Times New Roman" w:cs="Times New Roman"/>
+        </w:rPr>
+        <w:t>or C property, momentum equations need to be modified as follow</w:t>
+      </w:r>
+    </w:p>
+    <w:p>
+      <w:pPr>
+        <w:spacing w:line="360" w:lineRule="auto"/>
+        <w:rPr>
+          <w:rFonts w:ascii="Times New Roman" w:hAnsi="Times New Roman" w:cs="Times New Roman"/>
+        </w:rPr>
+      </w:pPr>
+      <m:oMathPara>
+        <m:oMath>
+          <m:d>
+            <m:dPr>
+              <m:begChr m:val="{"/>
+              <m:endChr m:val=""/>
+              <m:ctrlPr>
+                <w:rPr>
+                  <w:rFonts w:ascii="Cambria Math" w:hAnsi="Cambria Math" w:cs="Times New Roman"/>
+                  <w:i/>
+                </w:rPr>
+              </m:ctrlPr>
+            </m:dPr>
+            <m:e>
+              <m:eqArr>
+                <m:eqArrPr>
+                  <m:ctrlPr>
+                    <w:rPr>
+                      <w:rFonts w:ascii="Cambria Math" w:hAnsi="Cambria Math" w:cs="Times New Roman"/>
+                      <w:i/>
+                    </w:rPr>
+                  </m:ctrlPr>
+                </m:eqArrPr>
+                <m:e>
+                  <m:f>
+                    <m:fPr>
+                      <m:ctrlPr>
+                        <w:rPr>
+                          <w:rFonts w:ascii="Cambria Math" w:hAnsi="Cambria Math" w:cs="Times New Roman"/>
+                          <w:i/>
+                        </w:rPr>
+                      </m:ctrlPr>
+                    </m:fPr>
+                    <m:num>
+                      <m:r>
+                        <w:rPr>
+                          <w:rFonts w:ascii="Cambria Math" w:hAnsi="Cambria Math" w:cs="Times New Roman"/>
+                        </w:rPr>
+                        <m:t>∂</m:t>
+                      </m:r>
+                      <m:rad>
+                        <m:radPr>
+                          <m:degHide m:val="1"/>
+                          <m:ctrlPr>
+                            <w:rPr>
+                              <w:rFonts w:ascii="Cambria Math" w:hAnsi="Cambria Math" w:cs="Times New Roman"/>
+                              <w:i/>
+                            </w:rPr>
+                          </m:ctrlPr>
+                        </m:radPr>
+                        <m:deg/>
+                        <m:e>
+                          <m:r>
+                            <w:rPr>
+                              <w:rFonts w:ascii="Cambria Math" w:hAnsi="Cambria Math" w:cs="Times New Roman"/>
+                            </w:rPr>
+                            <m:t>G</m:t>
+                          </m:r>
+                        </m:e>
+                      </m:rad>
+                      <m:r>
+                        <w:rPr>
+                          <w:rFonts w:ascii="Cambria Math" w:hAnsi="Cambria Math" w:cs="Times New Roman"/>
+                        </w:rPr>
+                        <m:t>ϕ</m:t>
+                      </m:r>
+                    </m:num>
+                    <m:den>
+                      <m:r>
+                        <w:rPr>
+                          <w:rFonts w:ascii="Cambria Math" w:hAnsi="Cambria Math" w:cs="Times New Roman"/>
+                        </w:rPr>
+                        <m:t>∂t</m:t>
+                      </m:r>
+                    </m:den>
+                  </m:f>
+                  <m:r>
+                    <w:rPr>
+                      <w:rFonts w:ascii="Cambria Math" w:hAnsi="Cambria Math" w:cs="Times New Roman"/>
+                    </w:rPr>
+                    <m:t>+</m:t>
+                  </m:r>
+                  <m:f>
+                    <m:fPr>
+                      <m:ctrlPr>
+                        <w:rPr>
+                          <w:rFonts w:ascii="Cambria Math" w:hAnsi="Cambria Math" w:cs="Times New Roman"/>
+                          <w:i/>
+                        </w:rPr>
+                      </m:ctrlPr>
+                    </m:fPr>
+                    <m:num>
+                      <m:r>
+                        <w:rPr>
+                          <w:rFonts w:ascii="Cambria Math" w:hAnsi="Cambria Math" w:cs="Times New Roman"/>
+                        </w:rPr>
+                        <m:t>∂</m:t>
+                      </m:r>
+                      <m:rad>
+                        <m:radPr>
+                          <m:degHide m:val="1"/>
+                          <m:ctrlPr>
+                            <w:rPr>
+                              <w:rFonts w:ascii="Cambria Math" w:hAnsi="Cambria Math" w:cs="Times New Roman"/>
+                              <w:i/>
+                            </w:rPr>
+                          </m:ctrlPr>
+                        </m:radPr>
+                        <m:deg/>
+                        <m:e>
+                          <m:r>
+                            <w:rPr>
+                              <w:rFonts w:ascii="Cambria Math" w:hAnsi="Cambria Math" w:cs="Times New Roman"/>
+                            </w:rPr>
+                            <m:t>G</m:t>
+                          </m:r>
+                        </m:e>
+                      </m:rad>
+                      <m:r>
+                        <w:rPr>
+                          <w:rFonts w:ascii="Cambria Math" w:hAnsi="Cambria Math" w:cs="Times New Roman"/>
+                        </w:rPr>
+                        <m:t>ϕu</m:t>
+                      </m:r>
+                    </m:num>
+                    <m:den>
+                      <m:r>
+                        <w:rPr>
+                          <w:rFonts w:ascii="Cambria Math" w:hAnsi="Cambria Math" w:cs="Times New Roman"/>
+                        </w:rPr>
+                        <m:t>∂</m:t>
+                      </m:r>
+                      <m:acc>
+                        <m:accPr>
+                          <m:chr m:val="̃"/>
+                          <m:ctrlPr>
+                            <w:rPr>
+                              <w:rFonts w:ascii="Cambria Math" w:hAnsi="Cambria Math" w:cs="Times New Roman"/>
+                              <w:i/>
+                            </w:rPr>
+                          </m:ctrlPr>
+                        </m:accPr>
+                        <m:e>
+                          <m:r>
+                            <w:rPr>
+                              <w:rFonts w:ascii="Cambria Math" w:hAnsi="Cambria Math" w:cs="Times New Roman"/>
+                            </w:rPr>
+                            <m:t>x</m:t>
+                          </m:r>
+                        </m:e>
+                      </m:acc>
+                    </m:den>
+                  </m:f>
+                  <m:r>
+                    <w:rPr>
+                      <w:rFonts w:ascii="Cambria Math" w:hAnsi="Cambria Math" w:cs="Times New Roman"/>
+                    </w:rPr>
+                    <m:t>+</m:t>
+                  </m:r>
+                  <m:f>
+                    <m:fPr>
+                      <m:ctrlPr>
+                        <w:rPr>
+                          <w:rFonts w:ascii="Cambria Math" w:hAnsi="Cambria Math" w:cs="Times New Roman"/>
+                          <w:i/>
+                        </w:rPr>
+                      </m:ctrlPr>
+                    </m:fPr>
+                    <m:num>
+                      <m:r>
+                        <w:rPr>
+                          <w:rFonts w:ascii="Cambria Math" w:hAnsi="Cambria Math" w:cs="Times New Roman"/>
+                        </w:rPr>
+                        <m:t>∂</m:t>
+                      </m:r>
+                      <m:rad>
+                        <m:radPr>
+                          <m:degHide m:val="1"/>
+                          <m:ctrlPr>
+                            <w:rPr>
+                              <w:rFonts w:ascii="Cambria Math" w:hAnsi="Cambria Math" w:cs="Times New Roman"/>
+                              <w:i/>
+                            </w:rPr>
+                          </m:ctrlPr>
+                        </m:radPr>
+                        <m:deg/>
+                        <m:e>
+                          <m:r>
+                            <w:rPr>
+                              <w:rFonts w:ascii="Cambria Math" w:hAnsi="Cambria Math" w:cs="Times New Roman"/>
+                            </w:rPr>
+                            <m:t>G</m:t>
+                          </m:r>
+                        </m:e>
+                      </m:rad>
+                      <m:r>
+                        <w:rPr>
+                          <w:rFonts w:ascii="Cambria Math" w:hAnsi="Cambria Math" w:cs="Times New Roman"/>
+                        </w:rPr>
+                        <m:t>ϕv</m:t>
+                      </m:r>
+                    </m:num>
+                    <m:den>
+                      <m:r>
+                        <w:rPr>
+                          <w:rFonts w:ascii="Cambria Math" w:hAnsi="Cambria Math" w:cs="Times New Roman"/>
+                        </w:rPr>
+                        <m:t>∂</m:t>
+                      </m:r>
+                      <m:acc>
+                        <m:accPr>
+                          <m:chr m:val="̃"/>
+                          <m:ctrlPr>
+                            <w:rPr>
+                              <w:rFonts w:ascii="Cambria Math" w:hAnsi="Cambria Math" w:cs="Times New Roman"/>
+                              <w:i/>
+                            </w:rPr>
+                          </m:ctrlPr>
+                        </m:accPr>
+                        <m:e>
+                          <m:r>
+                            <w:rPr>
+                              <w:rFonts w:ascii="Cambria Math" w:hAnsi="Cambria Math" w:cs="Times New Roman"/>
+                            </w:rPr>
+                            <m:t>y</m:t>
+                          </m:r>
+                        </m:e>
+                      </m:acc>
+                    </m:den>
+                  </m:f>
+                  <m:r>
+                    <w:rPr>
+                      <w:rFonts w:ascii="Cambria Math" w:hAnsi="Cambria Math" w:cs="Times New Roman"/>
+                    </w:rPr>
+                    <m:t>=0</m:t>
+                  </m:r>
+                </m:e>
+                <m:e>
+                  <m:f>
+                    <m:fPr>
+                      <m:ctrlPr>
+                        <w:rPr>
+                          <w:rFonts w:ascii="Cambria Math" w:hAnsi="Cambria Math" w:cs="Times New Roman"/>
+                          <w:i/>
+                        </w:rPr>
+                      </m:ctrlPr>
+                    </m:fPr>
+                    <m:num>
+                      <m:r>
+                        <w:rPr>
+                          <w:rFonts w:ascii="Cambria Math" w:hAnsi="Cambria Math" w:cs="Times New Roman"/>
+                        </w:rPr>
+                        <m:t>∂</m:t>
+                      </m:r>
+                      <m:rad>
+                        <m:radPr>
+                          <m:degHide m:val="1"/>
+                          <m:ctrlPr>
+                            <w:rPr>
+                              <w:rFonts w:ascii="Cambria Math" w:hAnsi="Cambria Math" w:cs="Times New Roman"/>
+                              <w:i/>
+                            </w:rPr>
+                          </m:ctrlPr>
+                        </m:radPr>
+                        <m:deg/>
+                        <m:e>
+                          <m:r>
+                            <w:rPr>
+                              <w:rFonts w:ascii="Cambria Math" w:hAnsi="Cambria Math" w:cs="Times New Roman"/>
+                            </w:rPr>
+                            <m:t>G</m:t>
+                          </m:r>
+                        </m:e>
+                      </m:rad>
+                      <m:r>
+                        <w:rPr>
+                          <w:rFonts w:ascii="Cambria Math" w:hAnsi="Cambria Math" w:cs="Times New Roman"/>
+                        </w:rPr>
+                        <m:t>ϕu</m:t>
+                      </m:r>
+                    </m:num>
+                    <m:den>
+                      <m:r>
+                        <w:rPr>
+                          <w:rFonts w:ascii="Cambria Math" w:hAnsi="Cambria Math" w:cs="Times New Roman"/>
+                        </w:rPr>
+                        <m:t>∂t</m:t>
+                      </m:r>
+                    </m:den>
+                  </m:f>
+                  <m:r>
+                    <w:rPr>
+                      <w:rFonts w:ascii="Cambria Math" w:hAnsi="Cambria Math" w:cs="Times New Roman"/>
+                    </w:rPr>
+                    <m:t>+</m:t>
+                  </m:r>
+                  <m:f>
+                    <m:fPr>
+                      <m:ctrlPr>
+                        <w:rPr>
+                          <w:rFonts w:ascii="Cambria Math" w:hAnsi="Cambria Math" w:cs="Times New Roman"/>
+                          <w:i/>
+                        </w:rPr>
+                      </m:ctrlPr>
+                    </m:fPr>
+                    <m:num>
+                      <m:r>
+                        <w:rPr>
+                          <w:rFonts w:ascii="Cambria Math" w:hAnsi="Cambria Math" w:cs="Times New Roman"/>
+                        </w:rPr>
+                        <m:t>∂</m:t>
+                      </m:r>
+                      <m:rad>
+                        <m:radPr>
+                          <m:degHide m:val="1"/>
+                          <m:ctrlPr>
+                            <w:rPr>
+                              <w:rFonts w:ascii="Cambria Math" w:hAnsi="Cambria Math" w:cs="Times New Roman"/>
+                              <w:i/>
+                            </w:rPr>
+                          </m:ctrlPr>
+                        </m:radPr>
+                        <m:deg/>
+                        <m:e>
+                          <m:r>
+                            <w:rPr>
+                              <w:rFonts w:ascii="Cambria Math" w:hAnsi="Cambria Math" w:cs="Times New Roman"/>
+                            </w:rPr>
+                            <m:t>G</m:t>
+                          </m:r>
+                        </m:e>
+                      </m:rad>
+                      <m:d>
+                        <m:dPr>
+                          <m:ctrlPr>
+                            <w:rPr>
+                              <w:rFonts w:ascii="Cambria Math" w:hAnsi="Cambria Math" w:cs="Times New Roman"/>
+                              <w:i/>
+                            </w:rPr>
+                          </m:ctrlPr>
+                        </m:dPr>
+                        <m:e>
+                          <m:r>
+                            <w:rPr>
+                              <w:rFonts w:ascii="Cambria Math" w:hAnsi="Cambria Math" w:cs="Times New Roman"/>
+                            </w:rPr>
+                            <m:t>ϕuu+</m:t>
+                          </m:r>
+                          <m:f>
+                            <m:fPr>
+                              <m:ctrlPr>
+                                <w:rPr>
+                                  <w:rFonts w:ascii="Cambria Math" w:hAnsi="Cambria Math" w:cs="Times New Roman"/>
+                                  <w:i/>
+                                </w:rPr>
+                              </m:ctrlPr>
+                            </m:fPr>
+                            <m:num>
+                              <m:r>
+                                <w:rPr>
+                                  <w:rFonts w:ascii="Cambria Math" w:hAnsi="Cambria Math" w:cs="Times New Roman"/>
+                                </w:rPr>
+                                <m:t>1</m:t>
+                              </m:r>
+                            </m:num>
+                            <m:den>
+                              <m:r>
+                                <w:rPr>
+                                  <w:rFonts w:ascii="Cambria Math" w:hAnsi="Cambria Math" w:cs="Times New Roman"/>
+                                </w:rPr>
+                                <m:t>2</m:t>
+                              </m:r>
+                            </m:den>
+                          </m:f>
+                          <m:sSup>
+                            <m:sSupPr>
+                              <m:ctrlPr>
+                                <w:rPr>
+                                  <w:rFonts w:ascii="Cambria Math" w:hAnsi="Cambria Math" w:cs="Times New Roman"/>
+                                  <w:i/>
+                                </w:rPr>
+                              </m:ctrlPr>
+                            </m:sSupPr>
+                            <m:e>
+                              <m:r>
+                                <w:rPr>
+                                  <w:rFonts w:ascii="Cambria Math" w:hAnsi="Cambria Math" w:cs="Times New Roman"/>
+                                </w:rPr>
+                                <m:t>G</m:t>
+                              </m:r>
+                            </m:e>
+                            <m:sup>
+                              <m:r>
+                                <w:rPr>
+                                  <w:rFonts w:ascii="Cambria Math" w:hAnsi="Cambria Math" w:cs="Times New Roman"/>
+                                </w:rPr>
+                                <m:t>11</m:t>
+                              </m:r>
+                            </m:sup>
+                          </m:sSup>
+                          <m:sSubSup>
+                            <m:sSubSupPr>
+                              <m:ctrlPr>
+                                <w:rPr>
+                                  <w:rFonts w:ascii="Cambria Math" w:hAnsi="Cambria Math" w:cs="Times New Roman"/>
+                                  <w:i/>
+                                </w:rPr>
+                              </m:ctrlPr>
+                            </m:sSubSupPr>
+                            <m:e>
+                              <m:r>
+                                <w:rPr>
+                                  <w:rFonts w:ascii="Cambria Math" w:hAnsi="Cambria Math" w:cs="Times New Roman"/>
+                                </w:rPr>
+                                <m:t>ϕ</m:t>
+                              </m:r>
+                            </m:e>
+                            <m:sub>
+                              <m:r>
+                                <w:rPr>
+                                  <w:rFonts w:ascii="Cambria Math" w:hAnsi="Cambria Math" w:cs="Times New Roman"/>
+                                </w:rPr>
+                                <m:t>t</m:t>
+                              </m:r>
+                            </m:sub>
+                            <m:sup>
+                              <m:r>
+                                <w:rPr>
+                                  <w:rFonts w:ascii="Cambria Math" w:hAnsi="Cambria Math" w:cs="Times New Roman"/>
+                                </w:rPr>
+                                <m:t>2</m:t>
+                              </m:r>
+                            </m:sup>
+                          </m:sSubSup>
+                        </m:e>
+                      </m:d>
+                    </m:num>
+                    <m:den>
+                      <m:r>
+                        <w:rPr>
+                          <w:rFonts w:ascii="Cambria Math" w:hAnsi="Cambria Math" w:cs="Times New Roman"/>
+                        </w:rPr>
+                        <m:t>∂</m:t>
+                      </m:r>
+                      <m:acc>
+                        <m:accPr>
+                          <m:chr m:val="̃"/>
+                          <m:ctrlPr>
+                            <w:rPr>
+                              <w:rFonts w:ascii="Cambria Math" w:hAnsi="Cambria Math" w:cs="Times New Roman"/>
+                              <w:i/>
+                            </w:rPr>
+                          </m:ctrlPr>
+                        </m:accPr>
+                        <m:e>
+                          <m:r>
+                            <w:rPr>
+                              <w:rFonts w:ascii="Cambria Math" w:hAnsi="Cambria Math" w:cs="Times New Roman"/>
+                            </w:rPr>
+                            <m:t>x</m:t>
+                          </m:r>
+                        </m:e>
+                      </m:acc>
+                    </m:den>
+                  </m:f>
+                  <m:r>
+                    <w:rPr>
+                      <w:rFonts w:ascii="Cambria Math" w:hAnsi="Cambria Math" w:cs="Times New Roman"/>
+                    </w:rPr>
+                    <m:t>+</m:t>
+                  </m:r>
+                  <m:f>
+                    <m:fPr>
+                      <m:ctrlPr>
+                        <w:rPr>
+                          <w:rFonts w:ascii="Cambria Math" w:hAnsi="Cambria Math" w:cs="Times New Roman"/>
+                          <w:i/>
+                        </w:rPr>
+                      </m:ctrlPr>
+                    </m:fPr>
+                    <m:num>
+                      <m:r>
+                        <w:rPr>
+                          <w:rFonts w:ascii="Cambria Math" w:hAnsi="Cambria Math" w:cs="Times New Roman"/>
+                        </w:rPr>
+                        <m:t>∂</m:t>
+                      </m:r>
+                      <m:rad>
+                        <m:radPr>
+                          <m:degHide m:val="1"/>
+                          <m:ctrlPr>
+                            <w:rPr>
+                              <w:rFonts w:ascii="Cambria Math" w:hAnsi="Cambria Math" w:cs="Times New Roman"/>
+                              <w:i/>
+                            </w:rPr>
+                          </m:ctrlPr>
+                        </m:radPr>
+                        <m:deg/>
+                        <m:e>
+                          <m:r>
+                            <w:rPr>
+                              <w:rFonts w:ascii="Cambria Math" w:hAnsi="Cambria Math" w:cs="Times New Roman"/>
+                            </w:rPr>
+                            <m:t>G</m:t>
+                          </m:r>
+                        </m:e>
+                      </m:rad>
+                      <m:d>
+                        <m:dPr>
+                          <m:ctrlPr>
+                            <w:rPr>
+                              <w:rFonts w:ascii="Cambria Math" w:hAnsi="Cambria Math" w:cs="Times New Roman"/>
+                              <w:i/>
+                            </w:rPr>
+                          </m:ctrlPr>
+                        </m:dPr>
+                        <m:e>
+                          <m:r>
+                            <w:rPr>
+                              <w:rFonts w:ascii="Cambria Math" w:hAnsi="Cambria Math" w:cs="Times New Roman"/>
+                            </w:rPr>
+                            <m:t>ϕuv+</m:t>
+                          </m:r>
+                          <m:f>
+                            <m:fPr>
+                              <m:ctrlPr>
+                                <w:rPr>
+                                  <w:rFonts w:ascii="Cambria Math" w:hAnsi="Cambria Math" w:cs="Times New Roman"/>
+                                  <w:i/>
+                                </w:rPr>
+                              </m:ctrlPr>
+                            </m:fPr>
+                            <m:num>
+                              <m:r>
+                                <w:rPr>
+                                  <w:rFonts w:ascii="Cambria Math" w:hAnsi="Cambria Math" w:cs="Times New Roman"/>
+                                </w:rPr>
+                                <m:t>1</m:t>
+                              </m:r>
+                            </m:num>
+                            <m:den>
+                              <m:r>
+                                <w:rPr>
+                                  <w:rFonts w:ascii="Cambria Math" w:hAnsi="Cambria Math" w:cs="Times New Roman"/>
+                                </w:rPr>
+                                <m:t>2</m:t>
+                              </m:r>
+                            </m:den>
+                          </m:f>
+                          <m:sSup>
+                            <m:sSupPr>
+                              <m:ctrlPr>
+                                <w:rPr>
+                                  <w:rFonts w:ascii="Cambria Math" w:hAnsi="Cambria Math" w:cs="Times New Roman"/>
+                                  <w:i/>
+                                </w:rPr>
+                              </m:ctrlPr>
+                            </m:sSupPr>
+                            <m:e>
+                              <m:r>
+                                <w:rPr>
+                                  <w:rFonts w:ascii="Cambria Math" w:hAnsi="Cambria Math" w:cs="Times New Roman"/>
+                                </w:rPr>
+                                <m:t>G</m:t>
+                              </m:r>
+                            </m:e>
+                            <m:sup>
+                              <m:r>
+                                <w:rPr>
+                                  <w:rFonts w:ascii="Cambria Math" w:hAnsi="Cambria Math" w:cs="Times New Roman"/>
+                                </w:rPr>
+                                <m:t>12</m:t>
+                              </m:r>
+                            </m:sup>
+                          </m:sSup>
+                          <m:sSubSup>
+                            <m:sSubSupPr>
+                              <m:ctrlPr>
+                                <w:rPr>
+                                  <w:rFonts w:ascii="Cambria Math" w:hAnsi="Cambria Math" w:cs="Times New Roman"/>
+                                  <w:i/>
+                                </w:rPr>
+                              </m:ctrlPr>
+                            </m:sSubSupPr>
+                            <m:e>
+                              <m:r>
+                                <w:rPr>
+                                  <w:rFonts w:ascii="Cambria Math" w:hAnsi="Cambria Math" w:cs="Times New Roman"/>
+                                </w:rPr>
+                                <m:t>ϕ</m:t>
+                              </m:r>
+                            </m:e>
+                            <m:sub>
+                              <m:r>
+                                <w:rPr>
+                                  <w:rFonts w:ascii="Cambria Math" w:hAnsi="Cambria Math" w:cs="Times New Roman"/>
+                                </w:rPr>
+                                <m:t>t</m:t>
+                              </m:r>
+                            </m:sub>
+                            <m:sup>
+                              <m:r>
+                                <w:rPr>
+                                  <w:rFonts w:ascii="Cambria Math" w:hAnsi="Cambria Math" w:cs="Times New Roman"/>
+                                </w:rPr>
+                                <m:t>2</m:t>
+                              </m:r>
+                            </m:sup>
+                          </m:sSubSup>
+                        </m:e>
+                      </m:d>
+                    </m:num>
+                    <m:den>
+                      <m:r>
+                        <w:rPr>
+                          <w:rFonts w:ascii="Cambria Math" w:hAnsi="Cambria Math" w:cs="Times New Roman"/>
+                        </w:rPr>
+                        <m:t>∂</m:t>
+                      </m:r>
+                      <m:acc>
+                        <m:accPr>
+                          <m:chr m:val="̃"/>
+                          <m:ctrlPr>
+                            <w:rPr>
+                              <w:rFonts w:ascii="Cambria Math" w:hAnsi="Cambria Math" w:cs="Times New Roman"/>
+                              <w:i/>
+                            </w:rPr>
+                          </m:ctrlPr>
+                        </m:accPr>
+                        <m:e>
+                          <m:r>
+                            <w:rPr>
+                              <w:rFonts w:ascii="Cambria Math" w:hAnsi="Cambria Math" w:cs="Times New Roman"/>
+                            </w:rPr>
+                            <m:t>y</m:t>
+                          </m:r>
+                        </m:e>
+                      </m:acc>
+                    </m:den>
+                  </m:f>
+                  <m:r>
+                    <w:rPr>
+                      <w:rFonts w:ascii="Cambria Math" w:hAnsi="Cambria Math" w:cs="Times New Roman"/>
+                    </w:rPr>
+                    <m:t>=</m:t>
+                  </m:r>
+                  <m:sSubSup>
+                    <m:sSubSupPr>
+                      <m:ctrlPr>
+                        <w:rPr>
+                          <w:rFonts w:ascii="Cambria Math" w:hAnsi="Cambria Math" w:cs="Times New Roman"/>
+                          <w:i/>
+                        </w:rPr>
+                      </m:ctrlPr>
+                    </m:sSubSupPr>
+                    <m:e>
+                      <m:r>
+                        <w:rPr>
+                          <w:rFonts w:ascii="Cambria Math" w:hAnsi="Cambria Math" w:cs="Times New Roman"/>
+                        </w:rPr>
+                        <m:t>ψ</m:t>
+                      </m:r>
+                    </m:e>
+                    <m:sub>
+                      <m:r>
+                        <w:rPr>
+                          <w:rFonts w:ascii="Cambria Math" w:hAnsi="Cambria Math" w:cs="Times New Roman"/>
+                        </w:rPr>
+                        <m:t>M</m:t>
+                      </m:r>
+                    </m:sub>
+                    <m:sup>
+                      <m:r>
+                        <w:rPr>
+                          <w:rFonts w:ascii="Cambria Math" w:hAnsi="Cambria Math" w:cs="Times New Roman"/>
+                        </w:rPr>
+                        <m:t>1</m:t>
+                      </m:r>
+                    </m:sup>
+                  </m:sSubSup>
+                  <m:r>
+                    <w:rPr>
+                      <w:rFonts w:ascii="Cambria Math" w:hAnsi="Cambria Math" w:cs="Times New Roman"/>
+                    </w:rPr>
+                    <m:t>+</m:t>
+                  </m:r>
+                  <m:sSubSup>
+                    <m:sSubSupPr>
+                      <m:ctrlPr>
+                        <w:rPr>
+                          <w:rFonts w:ascii="Cambria Math" w:hAnsi="Cambria Math" w:cs="Times New Roman"/>
+                          <w:i/>
+                        </w:rPr>
+                      </m:ctrlPr>
+                    </m:sSubSupPr>
+                    <m:e>
+                      <m:r>
+                        <w:rPr>
+                          <w:rFonts w:ascii="Cambria Math" w:hAnsi="Cambria Math" w:cs="Times New Roman"/>
+                        </w:rPr>
+                        <m:t>ψ</m:t>
+                      </m:r>
+                    </m:e>
+                    <m:sub>
+                      <m:r>
+                        <w:rPr>
+                          <w:rFonts w:ascii="Cambria Math" w:hAnsi="Cambria Math" w:cs="Times New Roman"/>
+                        </w:rPr>
+                        <m:t>C</m:t>
+                      </m:r>
+                    </m:sub>
+                    <m:sup>
+                      <m:r>
+                        <w:rPr>
+                          <w:rFonts w:ascii="Cambria Math" w:hAnsi="Cambria Math" w:cs="Times New Roman"/>
+                        </w:rPr>
+                        <m:t>1</m:t>
+                      </m:r>
+                    </m:sup>
+                  </m:sSubSup>
+                  <m:r>
+                    <w:rPr>
+                      <w:rFonts w:ascii="Cambria Math" w:hAnsi="Cambria Math" w:cs="Times New Roman"/>
+                    </w:rPr>
+                    <m:t>+</m:t>
+                  </m:r>
+                  <m:sSubSup>
+                    <m:sSubSupPr>
+                      <m:ctrlPr>
+                        <w:rPr>
+                          <w:rFonts w:ascii="Cambria Math" w:hAnsi="Cambria Math" w:cs="Times New Roman"/>
+                          <w:i/>
+                        </w:rPr>
+                      </m:ctrlPr>
+                    </m:sSubSupPr>
+                    <m:e>
+                      <m:r>
+                        <w:rPr>
+                          <w:rFonts w:ascii="Cambria Math" w:hAnsi="Cambria Math" w:cs="Times New Roman"/>
+                        </w:rPr>
+                        <m:t>ψ</m:t>
+                      </m:r>
+                    </m:e>
+                    <m:sub>
+                      <m:r>
+                        <w:rPr>
+                          <w:rFonts w:ascii="Cambria Math" w:hAnsi="Cambria Math" w:cs="Times New Roman"/>
+                        </w:rPr>
+                        <m:t>B</m:t>
+                      </m:r>
+                    </m:sub>
+                    <m:sup>
+                      <m:r>
+                        <w:rPr>
+                          <w:rFonts w:ascii="Cambria Math" w:hAnsi="Cambria Math" w:cs="Times New Roman"/>
+                        </w:rPr>
+                        <m:t>1</m:t>
+                      </m:r>
+                    </m:sup>
+                  </m:sSubSup>
+                </m:e>
+                <m:e>
+                  <m:f>
+                    <m:fPr>
+                      <m:ctrlPr>
+                        <w:rPr>
+                          <w:rFonts w:ascii="Cambria Math" w:hAnsi="Cambria Math" w:cs="Times New Roman"/>
+                          <w:i/>
+                        </w:rPr>
+                      </m:ctrlPr>
+                    </m:fPr>
+                    <m:num>
+                      <m:r>
+                        <w:rPr>
+                          <w:rFonts w:ascii="Cambria Math" w:hAnsi="Cambria Math" w:cs="Times New Roman"/>
+                        </w:rPr>
+                        <m:t>∂</m:t>
+                      </m:r>
+                      <m:rad>
+                        <m:radPr>
+                          <m:degHide m:val="1"/>
+                          <m:ctrlPr>
+                            <w:rPr>
+                              <w:rFonts w:ascii="Cambria Math" w:hAnsi="Cambria Math" w:cs="Times New Roman"/>
+                              <w:i/>
+                            </w:rPr>
+                          </m:ctrlPr>
+                        </m:radPr>
+                        <m:deg/>
+                        <m:e>
+                          <m:r>
+                            <w:rPr>
+                              <w:rFonts w:ascii="Cambria Math" w:hAnsi="Cambria Math" w:cs="Times New Roman"/>
+                            </w:rPr>
+                            <m:t>G</m:t>
+                          </m:r>
+                        </m:e>
+                      </m:rad>
+                      <m:r>
+                        <w:rPr>
+                          <w:rFonts w:ascii="Cambria Math" w:hAnsi="Cambria Math" w:cs="Times New Roman"/>
+                        </w:rPr>
+                        <m:t>ϕv</m:t>
+                      </m:r>
+                    </m:num>
+                    <m:den>
+                      <m:r>
+                        <w:rPr>
+                          <w:rFonts w:ascii="Cambria Math" w:hAnsi="Cambria Math" w:cs="Times New Roman"/>
+                        </w:rPr>
+                        <m:t>∂t</m:t>
+                      </m:r>
+                    </m:den>
+                  </m:f>
+                  <m:r>
+                    <w:rPr>
+                      <w:rFonts w:ascii="Cambria Math" w:hAnsi="Cambria Math" w:cs="Times New Roman"/>
+                    </w:rPr>
+                    <m:t>+</m:t>
+                  </m:r>
+                  <m:f>
+                    <m:fPr>
+                      <m:ctrlPr>
+                        <w:rPr>
+                          <w:rFonts w:ascii="Cambria Math" w:hAnsi="Cambria Math" w:cs="Times New Roman"/>
+                          <w:i/>
+                        </w:rPr>
+                      </m:ctrlPr>
+                    </m:fPr>
+                    <m:num>
+                      <m:r>
+                        <w:rPr>
+                          <w:rFonts w:ascii="Cambria Math" w:hAnsi="Cambria Math" w:cs="Times New Roman"/>
+                        </w:rPr>
+                        <m:t>∂</m:t>
+                      </m:r>
+                      <m:rad>
+                        <m:radPr>
+                          <m:degHide m:val="1"/>
+                          <m:ctrlPr>
+                            <w:rPr>
+                              <w:rFonts w:ascii="Cambria Math" w:hAnsi="Cambria Math" w:cs="Times New Roman"/>
+                              <w:i/>
+                            </w:rPr>
+                          </m:ctrlPr>
+                        </m:radPr>
+                        <m:deg/>
+                        <m:e>
+                          <m:r>
+                            <w:rPr>
+                              <w:rFonts w:ascii="Cambria Math" w:hAnsi="Cambria Math" w:cs="Times New Roman"/>
+                            </w:rPr>
+                            <m:t>G</m:t>
+                          </m:r>
+                        </m:e>
+                      </m:rad>
+                      <m:d>
+                        <m:dPr>
+                          <m:ctrlPr>
+                            <w:rPr>
+                              <w:rFonts w:ascii="Cambria Math" w:hAnsi="Cambria Math" w:cs="Times New Roman"/>
+                              <w:i/>
+                            </w:rPr>
+                          </m:ctrlPr>
+                        </m:dPr>
+                        <m:e>
+                          <m:r>
+                            <w:rPr>
+                              <w:rFonts w:ascii="Cambria Math" w:hAnsi="Cambria Math" w:cs="Times New Roman"/>
+                            </w:rPr>
+                            <m:t>ϕuv+</m:t>
+                          </m:r>
+                          <m:f>
+                            <m:fPr>
+                              <m:ctrlPr>
+                                <w:rPr>
+                                  <w:rFonts w:ascii="Cambria Math" w:hAnsi="Cambria Math" w:cs="Times New Roman"/>
+                                  <w:i/>
+                                </w:rPr>
+                              </m:ctrlPr>
+                            </m:fPr>
+                            <m:num>
+                              <m:r>
+                                <w:rPr>
+                                  <w:rFonts w:ascii="Cambria Math" w:hAnsi="Cambria Math" w:cs="Times New Roman"/>
+                                </w:rPr>
+                                <m:t>1</m:t>
+                              </m:r>
+                            </m:num>
+                            <m:den>
+                              <m:r>
+                                <w:rPr>
+                                  <w:rFonts w:ascii="Cambria Math" w:hAnsi="Cambria Math" w:cs="Times New Roman"/>
+                                </w:rPr>
+                                <m:t>2</m:t>
+                              </m:r>
+                            </m:den>
+                          </m:f>
+                          <m:sSup>
+                            <m:sSupPr>
+                              <m:ctrlPr>
+                                <w:rPr>
+                                  <w:rFonts w:ascii="Cambria Math" w:hAnsi="Cambria Math" w:cs="Times New Roman"/>
+                                  <w:i/>
+                                </w:rPr>
+                              </m:ctrlPr>
+                            </m:sSupPr>
+                            <m:e>
+                              <m:r>
+                                <w:rPr>
+                                  <w:rFonts w:ascii="Cambria Math" w:hAnsi="Cambria Math" w:cs="Times New Roman"/>
+                                </w:rPr>
+                                <m:t>G</m:t>
+                              </m:r>
+                            </m:e>
+                            <m:sup>
+                              <m:r>
+                                <w:rPr>
+                                  <w:rFonts w:ascii="Cambria Math" w:hAnsi="Cambria Math" w:cs="Times New Roman"/>
+                                </w:rPr>
+                                <m:t>21</m:t>
+                              </m:r>
+                            </m:sup>
+                          </m:sSup>
+                          <m:sSubSup>
+                            <m:sSubSupPr>
+                              <m:ctrlPr>
+                                <w:rPr>
+                                  <w:rFonts w:ascii="Cambria Math" w:hAnsi="Cambria Math" w:cs="Times New Roman"/>
+                                  <w:i/>
+                                </w:rPr>
+                              </m:ctrlPr>
+                            </m:sSubSupPr>
+                            <m:e>
+                              <m:r>
+                                <w:rPr>
+                                  <w:rFonts w:ascii="Cambria Math" w:hAnsi="Cambria Math" w:cs="Times New Roman"/>
+                                </w:rPr>
+                                <m:t>ϕ</m:t>
+                              </m:r>
+                            </m:e>
+                            <m:sub>
+                              <m:r>
+                                <w:rPr>
+                                  <w:rFonts w:ascii="Cambria Math" w:hAnsi="Cambria Math" w:cs="Times New Roman"/>
+                                </w:rPr>
+                                <m:t>t</m:t>
+                              </m:r>
+                            </m:sub>
+                            <m:sup>
+                              <m:r>
+                                <w:rPr>
+                                  <w:rFonts w:ascii="Cambria Math" w:hAnsi="Cambria Math" w:cs="Times New Roman"/>
+                                </w:rPr>
+                                <m:t>2</m:t>
+                              </m:r>
+                            </m:sup>
+                          </m:sSubSup>
+                        </m:e>
+                      </m:d>
+                    </m:num>
+                    <m:den>
+                      <m:r>
+                        <w:rPr>
+                          <w:rFonts w:ascii="Cambria Math" w:hAnsi="Cambria Math" w:cs="Times New Roman"/>
+                        </w:rPr>
+                        <m:t>∂</m:t>
+                      </m:r>
+                      <m:acc>
+                        <m:accPr>
+                          <m:chr m:val="̃"/>
+                          <m:ctrlPr>
+                            <w:rPr>
+                              <w:rFonts w:ascii="Cambria Math" w:hAnsi="Cambria Math" w:cs="Times New Roman"/>
+                              <w:i/>
+                            </w:rPr>
+                          </m:ctrlPr>
+                        </m:accPr>
+                        <m:e>
+                          <m:r>
+                            <w:rPr>
+                              <w:rFonts w:ascii="Cambria Math" w:hAnsi="Cambria Math" w:cs="Times New Roman"/>
+                            </w:rPr>
+                            <m:t>x</m:t>
+                          </m:r>
+                        </m:e>
+                      </m:acc>
+                    </m:den>
+                  </m:f>
+                  <m:r>
+                    <w:rPr>
+                      <w:rFonts w:ascii="Cambria Math" w:hAnsi="Cambria Math" w:cs="Times New Roman"/>
+                    </w:rPr>
+                    <m:t>+</m:t>
+                  </m:r>
+                  <m:f>
+                    <m:fPr>
+                      <m:ctrlPr>
+                        <w:rPr>
+                          <w:rFonts w:ascii="Cambria Math" w:hAnsi="Cambria Math" w:cs="Times New Roman"/>
+                          <w:i/>
+                        </w:rPr>
+                      </m:ctrlPr>
+                    </m:fPr>
+                    <m:num>
+                      <m:r>
+                        <w:rPr>
+                          <w:rFonts w:ascii="Cambria Math" w:hAnsi="Cambria Math" w:cs="Times New Roman"/>
+                        </w:rPr>
+                        <m:t>∂</m:t>
+                      </m:r>
+                      <m:rad>
+                        <m:radPr>
+                          <m:degHide m:val="1"/>
+                          <m:ctrlPr>
+                            <w:rPr>
+                              <w:rFonts w:ascii="Cambria Math" w:hAnsi="Cambria Math" w:cs="Times New Roman"/>
+                              <w:i/>
+                            </w:rPr>
+                          </m:ctrlPr>
+                        </m:radPr>
+                        <m:deg/>
+                        <m:e>
+                          <m:r>
+                            <w:rPr>
+                              <w:rFonts w:ascii="Cambria Math" w:hAnsi="Cambria Math" w:cs="Times New Roman"/>
+                            </w:rPr>
+                            <m:t>G</m:t>
+                          </m:r>
+                        </m:e>
+                      </m:rad>
+                      <m:d>
+                        <m:dPr>
+                          <m:ctrlPr>
+                            <w:rPr>
+                              <w:rFonts w:ascii="Cambria Math" w:hAnsi="Cambria Math" w:cs="Times New Roman"/>
+                              <w:i/>
+                            </w:rPr>
+                          </m:ctrlPr>
+                        </m:dPr>
+                        <m:e>
+                          <m:r>
+                            <w:rPr>
+                              <w:rFonts w:ascii="Cambria Math" w:hAnsi="Cambria Math" w:cs="Times New Roman"/>
+                            </w:rPr>
+                            <m:t>ϕvv+</m:t>
+                          </m:r>
+                          <m:f>
+                            <m:fPr>
+                              <m:ctrlPr>
+                                <w:rPr>
+                                  <w:rFonts w:ascii="Cambria Math" w:hAnsi="Cambria Math" w:cs="Times New Roman"/>
+                                  <w:i/>
+                                </w:rPr>
+                              </m:ctrlPr>
+                            </m:fPr>
+                            <m:num>
+                              <m:r>
+                                <w:rPr>
+                                  <w:rFonts w:ascii="Cambria Math" w:hAnsi="Cambria Math" w:cs="Times New Roman"/>
+                                </w:rPr>
+                                <m:t>1</m:t>
+                              </m:r>
+                            </m:num>
+                            <m:den>
+                              <m:r>
+                                <w:rPr>
+                                  <w:rFonts w:ascii="Cambria Math" w:hAnsi="Cambria Math" w:cs="Times New Roman"/>
+                                </w:rPr>
+                                <m:t>2</m:t>
+                              </m:r>
+                            </m:den>
+                          </m:f>
+                          <m:sSup>
+                            <m:sSupPr>
+                              <m:ctrlPr>
+                                <w:rPr>
+                                  <w:rFonts w:ascii="Cambria Math" w:hAnsi="Cambria Math" w:cs="Times New Roman"/>
+                                  <w:i/>
+                                </w:rPr>
+                              </m:ctrlPr>
+                            </m:sSupPr>
+                            <m:e>
+                              <m:r>
+                                <w:rPr>
+                                  <w:rFonts w:ascii="Cambria Math" w:hAnsi="Cambria Math" w:cs="Times New Roman"/>
+                                </w:rPr>
+                                <m:t>G</m:t>
+                              </m:r>
+                            </m:e>
+                            <m:sup>
+                              <m:r>
+                                <w:rPr>
+                                  <w:rFonts w:ascii="Cambria Math" w:hAnsi="Cambria Math" w:cs="Times New Roman"/>
+                                </w:rPr>
+                                <m:t>22</m:t>
+                              </m:r>
+                            </m:sup>
+                          </m:sSup>
+                          <m:sSubSup>
+                            <m:sSubSupPr>
+                              <m:ctrlPr>
+                                <w:rPr>
+                                  <w:rFonts w:ascii="Cambria Math" w:hAnsi="Cambria Math" w:cs="Times New Roman"/>
+                                  <w:i/>
+                                </w:rPr>
+                              </m:ctrlPr>
+                            </m:sSubSupPr>
+                            <m:e>
+                              <m:r>
+                                <w:rPr>
+                                  <w:rFonts w:ascii="Cambria Math" w:hAnsi="Cambria Math" w:cs="Times New Roman"/>
+                                </w:rPr>
+                                <m:t>ϕ</m:t>
+                              </m:r>
+                            </m:e>
+                            <m:sub>
+                              <m:r>
+                                <w:rPr>
+                                  <w:rFonts w:ascii="Cambria Math" w:hAnsi="Cambria Math" w:cs="Times New Roman"/>
+                                </w:rPr>
+                                <m:t>t</m:t>
+                              </m:r>
+                            </m:sub>
+                            <m:sup>
+                              <m:r>
+                                <w:rPr>
+                                  <w:rFonts w:ascii="Cambria Math" w:hAnsi="Cambria Math" w:cs="Times New Roman"/>
+                                </w:rPr>
+                                <m:t>2</m:t>
+                              </m:r>
+                            </m:sup>
+                          </m:sSubSup>
+                        </m:e>
+                      </m:d>
+                    </m:num>
+                    <m:den>
+                      <m:r>
+                        <w:rPr>
+                          <w:rFonts w:ascii="Cambria Math" w:hAnsi="Cambria Math" w:cs="Times New Roman"/>
+                        </w:rPr>
+                        <m:t>∂</m:t>
+                      </m:r>
+                      <m:acc>
+                        <m:accPr>
+                          <m:chr m:val="̃"/>
+                          <m:ctrlPr>
+                            <w:rPr>
+                              <w:rFonts w:ascii="Cambria Math" w:hAnsi="Cambria Math" w:cs="Times New Roman"/>
+                              <w:i/>
+                            </w:rPr>
+                          </m:ctrlPr>
+                        </m:accPr>
+                        <m:e>
+                          <m:r>
+                            <w:rPr>
+                              <w:rFonts w:ascii="Cambria Math" w:hAnsi="Cambria Math" w:cs="Times New Roman"/>
+                            </w:rPr>
+                            <m:t>y</m:t>
+                          </m:r>
+                        </m:e>
+                      </m:acc>
+                    </m:den>
+                  </m:f>
+                  <m:r>
+                    <w:rPr>
+                      <w:rFonts w:ascii="Cambria Math" w:hAnsi="Cambria Math" w:cs="Times New Roman"/>
+                    </w:rPr>
+                    <m:t>=</m:t>
+                  </m:r>
+                  <m:sSubSup>
+                    <m:sSubSupPr>
+                      <m:ctrlPr>
+                        <w:rPr>
+                          <w:rFonts w:ascii="Cambria Math" w:hAnsi="Cambria Math" w:cs="Times New Roman"/>
+                          <w:i/>
+                        </w:rPr>
+                      </m:ctrlPr>
+                    </m:sSubSupPr>
+                    <m:e>
+                      <m:r>
+                        <w:rPr>
+                          <w:rFonts w:ascii="Cambria Math" w:hAnsi="Cambria Math" w:cs="Times New Roman"/>
+                        </w:rPr>
+                        <m:t>ψ</m:t>
+                      </m:r>
+                    </m:e>
+                    <m:sub>
+                      <m:r>
+                        <w:rPr>
+                          <w:rFonts w:ascii="Cambria Math" w:hAnsi="Cambria Math" w:cs="Times New Roman"/>
+                        </w:rPr>
+                        <m:t>M</m:t>
+                      </m:r>
+                    </m:sub>
+                    <m:sup>
+                      <m:r>
+                        <w:rPr>
+                          <w:rFonts w:ascii="Cambria Math" w:hAnsi="Cambria Math" w:cs="Times New Roman"/>
+                        </w:rPr>
+                        <m:t>2</m:t>
+                      </m:r>
+                    </m:sup>
+                  </m:sSubSup>
+                  <m:r>
+                    <w:rPr>
+                      <w:rFonts w:ascii="Cambria Math" w:hAnsi="Cambria Math" w:cs="Times New Roman"/>
+                    </w:rPr>
+                    <m:t>+</m:t>
+                  </m:r>
+                  <m:sSubSup>
+                    <m:sSubSupPr>
+                      <m:ctrlPr>
+                        <w:rPr>
+                          <w:rFonts w:ascii="Cambria Math" w:hAnsi="Cambria Math" w:cs="Times New Roman"/>
+                          <w:i/>
+                        </w:rPr>
+                      </m:ctrlPr>
+                    </m:sSubSupPr>
+                    <m:e>
+                      <m:r>
+                        <w:rPr>
+                          <w:rFonts w:ascii="Cambria Math" w:hAnsi="Cambria Math" w:cs="Times New Roman"/>
+                        </w:rPr>
+                        <m:t>ψ</m:t>
+                      </m:r>
+                    </m:e>
+                    <m:sub>
+                      <m:r>
+                        <w:rPr>
+                          <w:rFonts w:ascii="Cambria Math" w:hAnsi="Cambria Math" w:cs="Times New Roman"/>
+                        </w:rPr>
+                        <m:t>C</m:t>
+                      </m:r>
+                    </m:sub>
+                    <m:sup>
+                      <m:r>
+                        <w:rPr>
+                          <w:rFonts w:ascii="Cambria Math" w:hAnsi="Cambria Math" w:cs="Times New Roman"/>
+                        </w:rPr>
+                        <m:t>2</m:t>
+                      </m:r>
+                    </m:sup>
+                  </m:sSubSup>
+                  <m:r>
+                    <w:rPr>
+                      <w:rFonts w:ascii="Cambria Math" w:hAnsi="Cambria Math" w:cs="Times New Roman"/>
+                    </w:rPr>
+                    <m:t>+</m:t>
+                  </m:r>
+                  <m:sSubSup>
+                    <m:sSubSupPr>
+                      <m:ctrlPr>
+                        <w:rPr>
+                          <w:rFonts w:ascii="Cambria Math" w:hAnsi="Cambria Math" w:cs="Times New Roman"/>
+                          <w:i/>
+                        </w:rPr>
+                      </m:ctrlPr>
+                    </m:sSubSupPr>
+                    <m:e>
+                      <m:r>
+                        <w:rPr>
+                          <w:rFonts w:ascii="Cambria Math" w:hAnsi="Cambria Math" w:cs="Times New Roman"/>
+                        </w:rPr>
+                        <m:t>ψ</m:t>
+                      </m:r>
+                    </m:e>
+                    <m:sub>
+                      <m:r>
+                        <w:rPr>
+                          <w:rFonts w:ascii="Cambria Math" w:hAnsi="Cambria Math" w:cs="Times New Roman"/>
+                        </w:rPr>
+                        <m:t>B</m:t>
+                      </m:r>
+                    </m:sub>
+                    <m:sup>
+                      <m:r>
+                        <w:rPr>
+                          <w:rFonts w:ascii="Cambria Math" w:hAnsi="Cambria Math" w:cs="Times New Roman"/>
+                        </w:rPr>
+                        <m:t>2</m:t>
+                      </m:r>
+                    </m:sup>
+                  </m:sSubSup>
+                </m:e>
+              </m:eqArr>
+            </m:e>
+          </m:d>
+        </m:oMath>
+      </m:oMathPara>
+    </w:p>
+    <w:p>
+      <w:pPr>
+        <w:spacing w:line="360" w:lineRule="auto"/>
+        <w:rPr>
+          <w:rFonts w:ascii="Times New Roman" w:hAnsi="Times New Roman" w:cs="Times New Roman"/>
+        </w:rPr>
+      </w:pPr>
+      <m:oMathPara>
+        <m:oMath>
+          <m:sSub>
+            <m:sSubPr>
+              <m:ctrlPr>
+                <w:rPr>
+                  <w:rFonts w:ascii="Cambria Math" w:hAnsi="Cambria Math" w:cs="Times New Roman"/>
+                  <w:i/>
+                </w:rPr>
+              </m:ctrlPr>
+            </m:sSubPr>
+            <m:e>
+              <m:r>
+                <w:rPr>
+                  <w:rFonts w:ascii="Cambria Math" w:hAnsi="Cambria Math" w:cs="Times New Roman"/>
+                </w:rPr>
+                <m:t>ψ</m:t>
+              </m:r>
+            </m:e>
+            <m:sub>
+              <m:r>
+                <w:rPr>
+                  <w:rFonts w:ascii="Cambria Math" w:hAnsi="Cambria Math" w:cs="Times New Roman"/>
+                </w:rPr>
+                <m:t>B</m:t>
+              </m:r>
+            </m:sub>
+          </m:sSub>
+          <m:r>
+            <w:rPr>
+              <w:rFonts w:ascii="Cambria Math" w:hAnsi="Cambria Math" w:cs="Times New Roman"/>
+            </w:rPr>
+            <m:t>=-</m:t>
+          </m:r>
+          <m:rad>
+            <m:radPr>
+              <m:degHide m:val="1"/>
+              <m:ctrlPr>
+                <w:rPr>
+                  <w:rFonts w:ascii="Cambria Math" w:hAnsi="Cambria Math" w:cs="Times New Roman"/>
+                  <w:i/>
+                </w:rPr>
+              </m:ctrlPr>
+            </m:radPr>
+            <m:deg/>
+            <m:e>
+              <m:r>
+                <w:rPr>
+                  <w:rFonts w:ascii="Cambria Math" w:hAnsi="Cambria Math" w:cs="Times New Roman"/>
+                </w:rPr>
+                <m:t>G</m:t>
+              </m:r>
+            </m:e>
+          </m:rad>
+          <m:r>
+            <w:rPr>
+              <w:rFonts w:ascii="Cambria Math" w:hAnsi="Cambria Math" w:cs="Times New Roman"/>
+            </w:rPr>
+            <m:t>ϕ</m:t>
+          </m:r>
+          <m:sSup>
+            <m:sSupPr>
+              <m:ctrlPr>
+                <w:rPr>
+                  <w:rFonts w:ascii="Cambria Math" w:hAnsi="Cambria Math" w:cs="Times New Roman"/>
+                  <w:i/>
+                </w:rPr>
+              </m:ctrlPr>
+            </m:sSupPr>
+            <m:e>
+              <m:r>
+                <w:rPr>
+                  <w:rFonts w:ascii="Cambria Math" w:hAnsi="Cambria Math" w:cs="Times New Roman"/>
+                </w:rPr>
+                <m:t>G</m:t>
+              </m:r>
+            </m:e>
+            <m:sup>
+              <m:r>
+                <w:rPr>
+                  <w:rFonts w:ascii="Cambria Math" w:hAnsi="Cambria Math" w:cs="Times New Roman"/>
+                </w:rPr>
+                <m:t>ij</m:t>
+              </m:r>
+            </m:sup>
+          </m:sSup>
+          <m:f>
+            <m:fPr>
+              <m:ctrlPr>
+                <w:rPr>
+                  <w:rFonts w:ascii="Cambria Math" w:hAnsi="Cambria Math" w:cs="Times New Roman"/>
+                  <w:i/>
+                </w:rPr>
+              </m:ctrlPr>
+            </m:fPr>
+            <m:num>
+              <m:r>
+                <w:rPr>
+                  <w:rFonts w:ascii="Cambria Math" w:hAnsi="Cambria Math" w:cs="Times New Roman"/>
+                </w:rPr>
+                <m:t>∂</m:t>
+              </m:r>
+              <m:sSub>
+                <m:sSubPr>
+                  <m:ctrlPr>
+                    <w:rPr>
+                      <w:rFonts w:ascii="Cambria Math" w:hAnsi="Cambria Math" w:cs="Times New Roman"/>
+                      <w:i/>
+                    </w:rPr>
+                  </m:ctrlPr>
+                </m:sSubPr>
+                <m:e>
+                  <m:r>
+                    <w:rPr>
+                      <w:rFonts w:ascii="Cambria Math" w:hAnsi="Cambria Math" w:cs="Times New Roman"/>
+                    </w:rPr>
+                    <m:t>ϕ</m:t>
+                  </m:r>
+                </m:e>
+                <m:sub>
+                  <m:r>
+                    <w:rPr>
+                      <w:rFonts w:ascii="Cambria Math" w:hAnsi="Cambria Math" w:cs="Times New Roman"/>
+                    </w:rPr>
+                    <m:t>s</m:t>
+                  </m:r>
+                </m:sub>
+              </m:sSub>
+            </m:num>
+            <m:den>
+              <m:r>
+                <w:rPr>
+                  <w:rFonts w:ascii="Cambria Math" w:hAnsi="Cambria Math" w:cs="Times New Roman"/>
+                </w:rPr>
+                <m:t>∂</m:t>
+              </m:r>
+              <m:sSup>
+                <m:sSupPr>
+                  <m:ctrlPr>
+                    <w:rPr>
+                      <w:rFonts w:ascii="Cambria Math" w:hAnsi="Cambria Math" w:cs="Times New Roman"/>
+                      <w:i/>
+                    </w:rPr>
+                  </m:ctrlPr>
+                </m:sSupPr>
+                <m:e>
+                  <m:r>
+                    <w:rPr>
+                      <w:rFonts w:ascii="Cambria Math" w:hAnsi="Cambria Math" w:cs="Times New Roman"/>
+                    </w:rPr>
+                    <m:t>x</m:t>
+                  </m:r>
+                </m:e>
+                <m:sup>
+                  <m:r>
+                    <w:rPr>
+                      <w:rFonts w:ascii="Cambria Math" w:hAnsi="Cambria Math" w:cs="Times New Roman"/>
+                    </w:rPr>
+                    <m:t>j</m:t>
+                  </m:r>
+                </m:sup>
+              </m:sSup>
+            </m:den>
+          </m:f>
+          <m:r>
+            <w:rPr>
+              <w:rFonts w:ascii="Cambria Math" w:hAnsi="Cambria Math" w:cs="Times New Roman"/>
+            </w:rPr>
+            <m:t>=</m:t>
+          </m:r>
+          <m:rad>
+            <m:radPr>
+              <m:degHide m:val="1"/>
+              <m:ctrlPr>
+                <w:rPr>
+                  <w:rFonts w:ascii="Cambria Math" w:hAnsi="Cambria Math" w:cs="Times New Roman"/>
+                  <w:i/>
+                </w:rPr>
+              </m:ctrlPr>
+            </m:radPr>
+            <m:deg/>
+            <m:e>
+              <m:r>
+                <w:rPr>
+                  <w:rFonts w:ascii="Cambria Math" w:hAnsi="Cambria Math" w:cs="Times New Roman"/>
+                </w:rPr>
+                <m:t>G</m:t>
+              </m:r>
+            </m:e>
+          </m:rad>
+          <m:sSub>
+            <m:sSubPr>
+              <m:ctrlPr>
+                <w:rPr>
+                  <w:rFonts w:ascii="Cambria Math" w:hAnsi="Cambria Math" w:cs="Times New Roman"/>
+                  <w:i/>
+                </w:rPr>
+              </m:ctrlPr>
+            </m:sSubPr>
+            <m:e>
+              <m:r>
+                <w:rPr>
+                  <w:rFonts w:ascii="Cambria Math" w:hAnsi="Cambria Math" w:cs="Times New Roman"/>
+                </w:rPr>
+                <m:t>ϕ</m:t>
+              </m:r>
+            </m:e>
+            <m:sub>
+              <m:r>
+                <w:rPr>
+                  <w:rFonts w:ascii="Cambria Math" w:hAnsi="Cambria Math" w:cs="Times New Roman"/>
+                </w:rPr>
+                <m:t>s</m:t>
+              </m:r>
+            </m:sub>
+          </m:sSub>
+          <m:d>
+            <m:dPr>
+              <m:ctrlPr>
+                <w:rPr>
+                  <w:rFonts w:ascii="Cambria Math" w:hAnsi="Cambria Math" w:cs="Times New Roman"/>
+                  <w:i/>
+                </w:rPr>
+              </m:ctrlPr>
+            </m:dPr>
+            <m:e>
+              <m:eqArr>
+                <m:eqArrPr>
+                  <m:ctrlPr>
+                    <w:rPr>
+                      <w:rFonts w:ascii="Cambria Math" w:hAnsi="Cambria Math" w:cs="Times New Roman"/>
+                      <w:i/>
+                    </w:rPr>
+                  </m:ctrlPr>
+                </m:eqArrPr>
+                <m:e>
+                  <m:sSup>
+                    <m:sSupPr>
+                      <m:ctrlPr>
+                        <w:rPr>
+                          <w:rFonts w:ascii="Cambria Math" w:hAnsi="Cambria Math" w:cs="Times New Roman"/>
+                          <w:i/>
+                        </w:rPr>
+                      </m:ctrlPr>
+                    </m:sSupPr>
+                    <m:e>
+                      <m:r>
+                        <w:rPr>
+                          <w:rFonts w:ascii="Cambria Math" w:hAnsi="Cambria Math" w:cs="Times New Roman"/>
+                        </w:rPr>
+                        <m:t>G</m:t>
+                      </m:r>
+                    </m:e>
+                    <m:sup>
+                      <m:r>
+                        <w:rPr>
+                          <w:rFonts w:ascii="Cambria Math" w:hAnsi="Cambria Math" w:cs="Times New Roman"/>
+                        </w:rPr>
+                        <m:t>11</m:t>
+                      </m:r>
+                    </m:sup>
+                  </m:sSup>
+                  <m:f>
+                    <m:fPr>
+                      <m:ctrlPr>
+                        <w:rPr>
+                          <w:rFonts w:ascii="Cambria Math" w:hAnsi="Cambria Math" w:cs="Times New Roman"/>
+                          <w:i/>
+                        </w:rPr>
+                      </m:ctrlPr>
+                    </m:fPr>
+                    <m:num>
+                      <m:r>
+                        <w:rPr>
+                          <w:rFonts w:ascii="Cambria Math" w:hAnsi="Cambria Math" w:cs="Times New Roman"/>
+                        </w:rPr>
+                        <m:t>∂</m:t>
+                      </m:r>
+                      <m:sSub>
+                        <m:sSubPr>
+                          <m:ctrlPr>
+                            <w:rPr>
+                              <w:rFonts w:ascii="Cambria Math" w:hAnsi="Cambria Math" w:cs="Times New Roman"/>
+                              <w:i/>
+                            </w:rPr>
+                          </m:ctrlPr>
+                        </m:sSubPr>
+                        <m:e>
+                          <m:r>
+                            <w:rPr>
+                              <w:rFonts w:ascii="Cambria Math" w:hAnsi="Cambria Math" w:cs="Times New Roman"/>
+                            </w:rPr>
+                            <m:t>ϕ</m:t>
+                          </m:r>
+                        </m:e>
+                        <m:sub>
+                          <m:r>
+                            <w:rPr>
+                              <w:rFonts w:ascii="Cambria Math" w:hAnsi="Cambria Math" w:cs="Times New Roman"/>
+                            </w:rPr>
+                            <m:t>t</m:t>
+                          </m:r>
+                        </m:sub>
+                      </m:sSub>
+                    </m:num>
+                    <m:den>
+                      <m:r>
+                        <w:rPr>
+                          <w:rFonts w:ascii="Cambria Math" w:hAnsi="Cambria Math" w:cs="Times New Roman"/>
+                        </w:rPr>
+                        <m:t>∂</m:t>
+                      </m:r>
+                      <m:acc>
+                        <m:accPr>
+                          <m:chr m:val="̃"/>
+                          <m:ctrlPr>
+                            <w:rPr>
+                              <w:rFonts w:ascii="Cambria Math" w:hAnsi="Cambria Math" w:cs="Times New Roman"/>
+                              <w:i/>
+                            </w:rPr>
+                          </m:ctrlPr>
+                        </m:accPr>
+                        <m:e>
+                          <m:r>
+                            <w:rPr>
+                              <w:rFonts w:ascii="Cambria Math" w:hAnsi="Cambria Math" w:cs="Times New Roman"/>
+                            </w:rPr>
+                            <m:t>x</m:t>
+                          </m:r>
+                        </m:e>
+                      </m:acc>
+                    </m:den>
+                  </m:f>
+                  <m:r>
+                    <w:rPr>
+                      <w:rFonts w:ascii="Cambria Math" w:hAnsi="Cambria Math" w:cs="Times New Roman"/>
+                    </w:rPr>
+                    <m:t>+</m:t>
+                  </m:r>
+                  <m:sSup>
+                    <m:sSupPr>
+                      <m:ctrlPr>
+                        <w:rPr>
+                          <w:rFonts w:ascii="Cambria Math" w:hAnsi="Cambria Math" w:cs="Times New Roman"/>
+                          <w:i/>
+                        </w:rPr>
+                      </m:ctrlPr>
+                    </m:sSupPr>
+                    <m:e>
+                      <m:r>
+                        <w:rPr>
+                          <w:rFonts w:ascii="Cambria Math" w:hAnsi="Cambria Math" w:cs="Times New Roman"/>
+                        </w:rPr>
+                        <m:t>G</m:t>
+                      </m:r>
+                    </m:e>
+                    <m:sup>
+                      <m:r>
+                        <w:rPr>
+                          <w:rFonts w:ascii="Cambria Math" w:hAnsi="Cambria Math" w:cs="Times New Roman"/>
+                        </w:rPr>
+                        <m:t>12</m:t>
+                      </m:r>
+                    </m:sup>
+                  </m:sSup>
+                  <m:f>
+                    <m:fPr>
+                      <m:ctrlPr>
+                        <w:rPr>
+                          <w:rFonts w:ascii="Cambria Math" w:hAnsi="Cambria Math" w:cs="Times New Roman"/>
+                          <w:i/>
+                        </w:rPr>
+                      </m:ctrlPr>
+                    </m:fPr>
+                    <m:num>
+                      <m:r>
+                        <w:rPr>
+                          <w:rFonts w:ascii="Cambria Math" w:hAnsi="Cambria Math" w:cs="Times New Roman"/>
+                        </w:rPr>
+                        <m:t>∂</m:t>
+                      </m:r>
+                      <m:sSub>
+                        <m:sSubPr>
+                          <m:ctrlPr>
+                            <w:rPr>
+                              <w:rFonts w:ascii="Cambria Math" w:hAnsi="Cambria Math" w:cs="Times New Roman"/>
+                              <w:i/>
+                            </w:rPr>
+                          </m:ctrlPr>
+                        </m:sSubPr>
+                        <m:e>
+                          <m:r>
+                            <w:rPr>
+                              <w:rFonts w:ascii="Cambria Math" w:hAnsi="Cambria Math" w:cs="Times New Roman"/>
+                            </w:rPr>
+                            <m:t>ϕ</m:t>
+                          </m:r>
+                        </m:e>
+                        <m:sub>
+                          <m:r>
+                            <w:rPr>
+                              <w:rFonts w:ascii="Cambria Math" w:hAnsi="Cambria Math" w:cs="Times New Roman"/>
+                            </w:rPr>
+                            <m:t>t</m:t>
+                          </m:r>
+                        </m:sub>
+                      </m:sSub>
+                    </m:num>
+                    <m:den>
+                      <m:r>
+                        <w:rPr>
+                          <w:rFonts w:ascii="Cambria Math" w:hAnsi="Cambria Math" w:cs="Times New Roman"/>
+                        </w:rPr>
+                        <m:t>∂</m:t>
+                      </m:r>
+                      <m:acc>
+                        <m:accPr>
+                          <m:chr m:val="̃"/>
+                          <m:ctrlPr>
+                            <w:rPr>
+                              <w:rFonts w:ascii="Cambria Math" w:hAnsi="Cambria Math" w:cs="Times New Roman"/>
+                              <w:i/>
+                            </w:rPr>
+                          </m:ctrlPr>
+                        </m:accPr>
+                        <m:e>
+                          <m:r>
+                            <w:rPr>
+                              <w:rFonts w:ascii="Cambria Math" w:hAnsi="Cambria Math" w:cs="Times New Roman"/>
+                            </w:rPr>
+                            <m:t>y</m:t>
+                          </m:r>
+                        </m:e>
+                      </m:acc>
+                    </m:den>
+                  </m:f>
+                </m:e>
+                <m:e>
+                  <m:sSup>
+                    <m:sSupPr>
+                      <m:ctrlPr>
+                        <w:rPr>
+                          <w:rFonts w:ascii="Cambria Math" w:hAnsi="Cambria Math" w:cs="Times New Roman"/>
+                          <w:i/>
+                        </w:rPr>
+                      </m:ctrlPr>
+                    </m:sSupPr>
+                    <m:e>
+                      <m:r>
+                        <w:rPr>
+                          <w:rFonts w:ascii="Cambria Math" w:hAnsi="Cambria Math" w:cs="Times New Roman"/>
+                        </w:rPr>
+                        <m:t>G</m:t>
+                      </m:r>
+                    </m:e>
+                    <m:sup>
+                      <m:r>
+                        <w:rPr>
+                          <w:rFonts w:ascii="Cambria Math" w:hAnsi="Cambria Math" w:cs="Times New Roman"/>
+                        </w:rPr>
+                        <m:t>21</m:t>
+                      </m:r>
+                    </m:sup>
+                  </m:sSup>
+                  <m:f>
+                    <m:fPr>
+                      <m:ctrlPr>
+                        <w:rPr>
+                          <w:rFonts w:ascii="Cambria Math" w:hAnsi="Cambria Math" w:cs="Times New Roman"/>
+                          <w:i/>
+                        </w:rPr>
+                      </m:ctrlPr>
+                    </m:fPr>
+                    <m:num>
+                      <m:r>
+                        <w:rPr>
+                          <w:rFonts w:ascii="Cambria Math" w:hAnsi="Cambria Math" w:cs="Times New Roman"/>
+                        </w:rPr>
+                        <m:t>∂</m:t>
+                      </m:r>
+                      <m:sSub>
+                        <m:sSubPr>
+                          <m:ctrlPr>
+                            <w:rPr>
+                              <w:rFonts w:ascii="Cambria Math" w:hAnsi="Cambria Math" w:cs="Times New Roman"/>
+                              <w:i/>
+                            </w:rPr>
+                          </m:ctrlPr>
+                        </m:sSubPr>
+                        <m:e>
+                          <m:r>
+                            <w:rPr>
+                              <w:rFonts w:ascii="Cambria Math" w:hAnsi="Cambria Math" w:cs="Times New Roman"/>
+                            </w:rPr>
+                            <m:t>ϕ</m:t>
+                          </m:r>
+                        </m:e>
+                        <m:sub>
+                          <m:r>
+                            <w:rPr>
+                              <w:rFonts w:ascii="Cambria Math" w:hAnsi="Cambria Math" w:cs="Times New Roman"/>
+                            </w:rPr>
+                            <m:t>t</m:t>
+                          </m:r>
+                        </m:sub>
+                      </m:sSub>
+                    </m:num>
+                    <m:den>
+                      <m:r>
+                        <w:rPr>
+                          <w:rFonts w:ascii="Cambria Math" w:hAnsi="Cambria Math" w:cs="Times New Roman"/>
+                        </w:rPr>
+                        <m:t>∂</m:t>
+                      </m:r>
+                      <m:acc>
+                        <m:accPr>
+                          <m:chr m:val="̃"/>
+                          <m:ctrlPr>
+                            <w:rPr>
+                              <w:rFonts w:ascii="Cambria Math" w:hAnsi="Cambria Math" w:cs="Times New Roman"/>
+                              <w:i/>
+                            </w:rPr>
+                          </m:ctrlPr>
+                        </m:accPr>
+                        <m:e>
+                          <m:r>
+                            <w:rPr>
+                              <w:rFonts w:ascii="Cambria Math" w:hAnsi="Cambria Math" w:cs="Times New Roman"/>
+                            </w:rPr>
+                            <m:t>x</m:t>
+                          </m:r>
+                        </m:e>
+                      </m:acc>
+                    </m:den>
+                  </m:f>
+                  <m:r>
+                    <w:rPr>
+                      <w:rFonts w:ascii="Cambria Math" w:hAnsi="Cambria Math" w:cs="Times New Roman"/>
+                    </w:rPr>
+                    <m:t>+</m:t>
+                  </m:r>
+                  <m:sSup>
+                    <m:sSupPr>
+                      <m:ctrlPr>
+                        <w:rPr>
+                          <w:rFonts w:ascii="Cambria Math" w:hAnsi="Cambria Math" w:cs="Times New Roman"/>
+                          <w:i/>
+                        </w:rPr>
+                      </m:ctrlPr>
+                    </m:sSupPr>
+                    <m:e>
+                      <m:r>
+                        <w:rPr>
+                          <w:rFonts w:ascii="Cambria Math" w:hAnsi="Cambria Math" w:cs="Times New Roman"/>
+                        </w:rPr>
+                        <m:t>G</m:t>
+                      </m:r>
+                    </m:e>
+                    <m:sup>
+                      <m:r>
+                        <w:rPr>
+                          <w:rFonts w:ascii="Cambria Math" w:hAnsi="Cambria Math" w:cs="Times New Roman"/>
+                        </w:rPr>
+                        <m:t>22</m:t>
+                      </m:r>
+                    </m:sup>
+                  </m:sSup>
+                  <m:f>
+                    <m:fPr>
+                      <m:ctrlPr>
+                        <w:rPr>
+                          <w:rFonts w:ascii="Cambria Math" w:hAnsi="Cambria Math" w:cs="Times New Roman"/>
+                          <w:i/>
+                        </w:rPr>
+                      </m:ctrlPr>
+                    </m:fPr>
+                    <m:num>
+                      <m:r>
+                        <w:rPr>
+                          <w:rFonts w:ascii="Cambria Math" w:hAnsi="Cambria Math" w:cs="Times New Roman"/>
+                        </w:rPr>
+                        <m:t>∂</m:t>
+                      </m:r>
+                      <m:sSub>
+                        <m:sSubPr>
+                          <m:ctrlPr>
+                            <w:rPr>
+                              <w:rFonts w:ascii="Cambria Math" w:hAnsi="Cambria Math" w:cs="Times New Roman"/>
+                              <w:i/>
+                            </w:rPr>
+                          </m:ctrlPr>
+                        </m:sSubPr>
+                        <m:e>
+                          <m:r>
+                            <w:rPr>
+                              <w:rFonts w:ascii="Cambria Math" w:hAnsi="Cambria Math" w:cs="Times New Roman"/>
+                            </w:rPr>
+                            <m:t>ϕ</m:t>
+                          </m:r>
+                        </m:e>
+                        <m:sub>
+                          <m:r>
+                            <w:rPr>
+                              <w:rFonts w:ascii="Cambria Math" w:hAnsi="Cambria Math" w:cs="Times New Roman"/>
+                            </w:rPr>
+                            <m:t>t</m:t>
+                          </m:r>
+                        </m:sub>
+                      </m:sSub>
+                    </m:num>
+                    <m:den>
+                      <m:r>
+                        <w:rPr>
+                          <w:rFonts w:ascii="Cambria Math" w:hAnsi="Cambria Math" w:cs="Times New Roman"/>
+                        </w:rPr>
+                        <m:t>∂</m:t>
+                      </m:r>
+                      <m:acc>
+                        <m:accPr>
+                          <m:chr m:val="̃"/>
+                          <m:ctrlPr>
+                            <w:rPr>
+                              <w:rFonts w:ascii="Cambria Math" w:hAnsi="Cambria Math" w:cs="Times New Roman"/>
+                              <w:i/>
+                            </w:rPr>
+                          </m:ctrlPr>
+                        </m:accPr>
+                        <m:e>
+                          <m:r>
+                            <w:rPr>
+                              <w:rFonts w:ascii="Cambria Math" w:hAnsi="Cambria Math" w:cs="Times New Roman"/>
+                            </w:rPr>
+                            <m:t>y</m:t>
+                          </m:r>
+                        </m:e>
+                      </m:acc>
+                    </m:den>
+                  </m:f>
+                </m:e>
+              </m:eqArr>
+            </m:e>
+          </m:d>
+        </m:oMath>
+      </m:oMathPara>
+    </w:p>
+    <w:p>
+      <w:pPr>
+        <w:spacing w:line="360" w:lineRule="auto"/>
+        <w:rPr>
+          <w:rFonts w:ascii="Times New Roman" w:hAnsi="Times New Roman" w:cs="Times New Roman" w:hint="eastAsia"/>
+          <w:iCs/>
+        </w:rPr>
+      </w:pPr>
     </w:p>
     <w:sectPr>
       <w:pgSz w:w="11906" w:h="16838"/>

</xml_diff>